<commit_message>
Updated Sprint 2 Retro
</commit_message>
<xml_diff>
--- a/docs/Sprint Artifacts/Sprint 2 (7-09 to 18-09)/Sprint Retro.docx
+++ b/docs/Sprint Artifacts/Sprint 2 (7-09 to 18-09)/Sprint Retro.docx
@@ -200,7 +200,25 @@
           <w:sz w:val="24"/>
           <w:szCs w:val="24"/>
         </w:rPr>
-        <w:t xml:space="preserve">Midori Verdouw, </w:t>
+        <w:t xml:space="preserve">Midori </w:t>
+      </w:r>
+      <w:proofErr w:type="spellStart"/>
+      <w:r>
+        <w:rPr>
+          <w:rFonts w:ascii="Arial" w:hAnsi="Arial" w:cs="Arial"/>
+          <w:sz w:val="24"/>
+          <w:szCs w:val="24"/>
+        </w:rPr>
+        <w:t>Verdouw</w:t>
+      </w:r>
+      <w:proofErr w:type="spellEnd"/>
+      <w:r>
+        <w:rPr>
+          <w:rFonts w:ascii="Arial" w:hAnsi="Arial" w:cs="Arial"/>
+          <w:sz w:val="24"/>
+          <w:szCs w:val="24"/>
+        </w:rPr>
+        <w:t xml:space="preserve">, </w:t>
       </w:r>
       <w:r>
         <w:rPr>
@@ -216,7 +234,25 @@
           <w:sz w:val="24"/>
           <w:szCs w:val="24"/>
         </w:rPr>
-        <w:t xml:space="preserve"> Julian Tjiong </w:t>
+        <w:t xml:space="preserve"> Julian </w:t>
+      </w:r>
+      <w:proofErr w:type="spellStart"/>
+      <w:r>
+        <w:rPr>
+          <w:rFonts w:ascii="Arial" w:hAnsi="Arial" w:cs="Arial"/>
+          <w:sz w:val="24"/>
+          <w:szCs w:val="24"/>
+        </w:rPr>
+        <w:t>Tjiong</w:t>
+      </w:r>
+      <w:proofErr w:type="spellEnd"/>
+      <w:r>
+        <w:rPr>
+          <w:rFonts w:ascii="Arial" w:hAnsi="Arial" w:cs="Arial"/>
+          <w:sz w:val="24"/>
+          <w:szCs w:val="24"/>
+        </w:rPr>
+        <w:t xml:space="preserve"> </w:t>
       </w:r>
     </w:p>
     <w:p>
@@ -269,7 +305,47 @@
           <w:sz w:val="24"/>
           <w:szCs w:val="24"/>
         </w:rPr>
-        <w:t>found our rhythm and are getting better at using Github, CircleCI and implementing user stories</w:t>
+        <w:t xml:space="preserve">found our rhythm and are getting better at using </w:t>
+      </w:r>
+      <w:proofErr w:type="spellStart"/>
+      <w:r>
+        <w:rPr>
+          <w:rFonts w:ascii="Arial" w:hAnsi="Arial" w:cs="Arial"/>
+          <w:i/>
+          <w:sz w:val="24"/>
+          <w:szCs w:val="24"/>
+        </w:rPr>
+        <w:t>Github</w:t>
+      </w:r>
+      <w:proofErr w:type="spellEnd"/>
+      <w:r>
+        <w:rPr>
+          <w:rFonts w:ascii="Arial" w:hAnsi="Arial" w:cs="Arial"/>
+          <w:i/>
+          <w:sz w:val="24"/>
+          <w:szCs w:val="24"/>
+        </w:rPr>
+        <w:t xml:space="preserve">, </w:t>
+      </w:r>
+      <w:proofErr w:type="spellStart"/>
+      <w:r>
+        <w:rPr>
+          <w:rFonts w:ascii="Arial" w:hAnsi="Arial" w:cs="Arial"/>
+          <w:i/>
+          <w:sz w:val="24"/>
+          <w:szCs w:val="24"/>
+        </w:rPr>
+        <w:t>CircleCI</w:t>
+      </w:r>
+      <w:proofErr w:type="spellEnd"/>
+      <w:r>
+        <w:rPr>
+          <w:rFonts w:ascii="Arial" w:hAnsi="Arial" w:cs="Arial"/>
+          <w:i/>
+          <w:sz w:val="24"/>
+          <w:szCs w:val="24"/>
+        </w:rPr>
+        <w:t xml:space="preserve"> and implementing user stories</w:t>
       </w:r>
     </w:p>
     <w:p>
@@ -318,7 +394,47 @@
           <w:sz w:val="24"/>
           <w:szCs w:val="24"/>
         </w:rPr>
-        <w:t xml:space="preserve"> We are always asking eachother and supportive of eachother’s questions on Discord, enabling us to focus on completing user stories/tasks as a cohesive team rather than working in isolation</w:t>
+        <w:t xml:space="preserve"> We are always asking </w:t>
+      </w:r>
+      <w:proofErr w:type="spellStart"/>
+      <w:r>
+        <w:rPr>
+          <w:rFonts w:ascii="Arial" w:hAnsi="Arial" w:cs="Arial"/>
+          <w:i/>
+          <w:sz w:val="24"/>
+          <w:szCs w:val="24"/>
+        </w:rPr>
+        <w:t>eachother</w:t>
+      </w:r>
+      <w:proofErr w:type="spellEnd"/>
+      <w:r>
+        <w:rPr>
+          <w:rFonts w:ascii="Arial" w:hAnsi="Arial" w:cs="Arial"/>
+          <w:i/>
+          <w:sz w:val="24"/>
+          <w:szCs w:val="24"/>
+        </w:rPr>
+        <w:t xml:space="preserve"> and supportive of </w:t>
+      </w:r>
+      <w:proofErr w:type="spellStart"/>
+      <w:r>
+        <w:rPr>
+          <w:rFonts w:ascii="Arial" w:hAnsi="Arial" w:cs="Arial"/>
+          <w:i/>
+          <w:sz w:val="24"/>
+          <w:szCs w:val="24"/>
+        </w:rPr>
+        <w:t>eachother’s</w:t>
+      </w:r>
+      <w:proofErr w:type="spellEnd"/>
+      <w:r>
+        <w:rPr>
+          <w:rFonts w:ascii="Arial" w:hAnsi="Arial" w:cs="Arial"/>
+          <w:i/>
+          <w:sz w:val="24"/>
+          <w:szCs w:val="24"/>
+        </w:rPr>
+        <w:t xml:space="preserve"> questions on Discord, enabling us to focus on completing user stories/tasks as a cohesive team rather than working in isolation</w:t>
       </w:r>
     </w:p>
     <w:p>
@@ -347,8 +463,93 @@
           <w:sz w:val="24"/>
           <w:szCs w:val="24"/>
         </w:rPr>
-        <w:t>Better usage of Trello and Discord to manage and update eachother on progression of tasks</w:t>
-      </w:r>
+        <w:t xml:space="preserve">Better usage of Trello and Discord to manage and update </w:t>
+      </w:r>
+      <w:proofErr w:type="spellStart"/>
+      <w:r>
+        <w:rPr>
+          <w:rFonts w:ascii="Arial" w:hAnsi="Arial" w:cs="Arial"/>
+          <w:i/>
+          <w:sz w:val="24"/>
+          <w:szCs w:val="24"/>
+        </w:rPr>
+        <w:t>eachother</w:t>
+      </w:r>
+      <w:proofErr w:type="spellEnd"/>
+      <w:r>
+        <w:rPr>
+          <w:rFonts w:ascii="Arial" w:hAnsi="Arial" w:cs="Arial"/>
+          <w:i/>
+          <w:sz w:val="24"/>
+          <w:szCs w:val="24"/>
+        </w:rPr>
+        <w:t xml:space="preserve"> on progression of tasks</w:t>
+      </w:r>
+    </w:p>
+    <w:p>
+      <w:pPr>
+        <w:ind w:left="720"/>
+        <w:rPr>
+          <w:rFonts w:ascii="Arial" w:hAnsi="Arial" w:cs="Arial"/>
+          <w:i/>
+          <w:sz w:val="24"/>
+          <w:szCs w:val="24"/>
+        </w:rPr>
+      </w:pPr>
+      <w:r>
+        <w:rPr>
+          <w:i/>
+          <w:sz w:val="24"/>
+          <w:szCs w:val="24"/>
+        </w:rPr>
+        <w:t xml:space="preserve">- </w:t>
+      </w:r>
+      <w:r>
+        <w:rPr>
+          <w:i/>
+          <w:sz w:val="24"/>
+          <w:szCs w:val="24"/>
+        </w:rPr>
+        <w:t>Some development progress both in frond end and back end for a few user stories. </w:t>
+      </w:r>
+    </w:p>
+    <w:p>
+      <w:pPr>
+        <w:ind w:left="720"/>
+        <w:rPr>
+          <w:rFonts w:ascii="Arial" w:hAnsi="Arial" w:cs="Arial"/>
+          <w:i/>
+          <w:sz w:val="24"/>
+          <w:szCs w:val="24"/>
+        </w:rPr>
+      </w:pPr>
+      <w:r>
+        <w:rPr>
+          <w:i/>
+          <w:sz w:val="24"/>
+          <w:szCs w:val="24"/>
+        </w:rPr>
+        <w:t xml:space="preserve">- </w:t>
+      </w:r>
+      <w:r>
+        <w:rPr>
+          <w:i/>
+          <w:sz w:val="24"/>
+          <w:szCs w:val="24"/>
+        </w:rPr>
+        <w:t>Happy with frequency of meetings </w:t>
+      </w:r>
+    </w:p>
+    <w:p>
+      <w:pPr>
+        <w:ind w:left="720"/>
+        <w:rPr>
+          <w:rFonts w:ascii="Arial" w:hAnsi="Arial" w:cs="Arial"/>
+          <w:i/>
+          <w:sz w:val="24"/>
+          <w:szCs w:val="24"/>
+        </w:rPr>
+      </w:pPr>
     </w:p>
     <w:p>
       <w:pPr>
@@ -414,6 +615,25 @@
           <w:szCs w:val="24"/>
         </w:rPr>
       </w:pPr>
+      <w:r>
+        <w:rPr>
+          <w:i/>
+          <w:sz w:val="24"/>
+          <w:szCs w:val="24"/>
+        </w:rPr>
+        <w:t>-Front end: Redux was too complicated for beginner and it was not possible to fix problems for some unit tests.  </w:t>
+      </w:r>
+    </w:p>
+    <w:p>
+      <w:pPr>
+        <w:ind w:left="720"/>
+        <w:rPr>
+          <w:rFonts w:ascii="Arial" w:hAnsi="Arial" w:cs="Arial"/>
+          <w:i/>
+          <w:sz w:val="24"/>
+          <w:szCs w:val="24"/>
+        </w:rPr>
+      </w:pPr>
     </w:p>
     <w:p>
       <w:pPr>
@@ -461,6 +681,33 @@
     <w:p>
       <w:pPr>
         <w:ind w:firstLine="720"/>
+        <w:rPr>
+          <w:rFonts w:ascii="Arial" w:hAnsi="Arial" w:cs="Arial"/>
+          <w:i/>
+          <w:sz w:val="24"/>
+          <w:szCs w:val="24"/>
+        </w:rPr>
+      </w:pPr>
+      <w:r>
+        <w:rPr>
+          <w:i/>
+          <w:sz w:val="24"/>
+          <w:szCs w:val="24"/>
+        </w:rPr>
+        <w:t>-</w:t>
+      </w:r>
+      <w:r>
+        <w:rPr>
+          <w:i/>
+          <w:sz w:val="24"/>
+          <w:szCs w:val="24"/>
+        </w:rPr>
+        <w:t> Writing unit tests often had issues due to lack of knowledge and experience.</w:t>
+      </w:r>
+    </w:p>
+    <w:p>
+      <w:pPr>
+        <w:ind w:firstLine="720"/>
       </w:pPr>
     </w:p>
     <w:p>
@@ -474,6 +721,7 @@
         <w:rPr>
           <w:sz w:val="28"/>
         </w:rPr>
+        <w:lastRenderedPageBreak/>
         <w:t>4. Lessons Learned</w:t>
       </w:r>
     </w:p>
@@ -494,16 +742,7 @@
           <w:sz w:val="24"/>
           <w:szCs w:val="24"/>
         </w:rPr>
-        <w:t xml:space="preserve">- </w:t>
-      </w:r>
-      <w:r>
-        <w:rPr>
-          <w:rFonts w:ascii="Arial" w:hAnsi="Arial" w:cs="Arial"/>
-          <w:i/>
-          <w:sz w:val="24"/>
-          <w:szCs w:val="24"/>
-        </w:rPr>
-        <w:t>Always ask for help earlier rather than later</w:t>
+        <w:t>- Always ask for help earlier rather than later</w:t>
       </w:r>
     </w:p>
     <w:p>
@@ -523,7 +762,46 @@
           <w:sz w:val="24"/>
           <w:szCs w:val="24"/>
         </w:rPr>
-        <w:t>- Ensure Github is well maintained and commit frequently</w:t>
+        <w:t xml:space="preserve">- Ensure </w:t>
+      </w:r>
+      <w:proofErr w:type="spellStart"/>
+      <w:r>
+        <w:rPr>
+          <w:rFonts w:ascii="Arial" w:hAnsi="Arial" w:cs="Arial"/>
+          <w:i/>
+          <w:sz w:val="24"/>
+          <w:szCs w:val="24"/>
+        </w:rPr>
+        <w:t>Github</w:t>
+      </w:r>
+      <w:proofErr w:type="spellEnd"/>
+      <w:r>
+        <w:rPr>
+          <w:rFonts w:ascii="Arial" w:hAnsi="Arial" w:cs="Arial"/>
+          <w:i/>
+          <w:sz w:val="24"/>
+          <w:szCs w:val="24"/>
+        </w:rPr>
+        <w:t xml:space="preserve"> is well maintained and commit frequently</w:t>
+      </w:r>
+    </w:p>
+    <w:p>
+      <w:pPr>
+        <w:ind w:firstLine="720"/>
+        <w:rPr>
+          <w:rFonts w:ascii="Arial" w:hAnsi="Arial" w:cs="Arial"/>
+          <w:i/>
+          <w:sz w:val="24"/>
+          <w:szCs w:val="24"/>
+        </w:rPr>
+      </w:pPr>
+      <w:r>
+        <w:rPr>
+          <w:i/>
+          <w:sz w:val="24"/>
+          <w:szCs w:val="24"/>
+        </w:rPr>
+        <w:t>- Not enough time to learn new frameworks, write code, and learn tools such as CI, Docker, AWS etc; it is important to prioritise tasks </w:t>
       </w:r>
     </w:p>
     <w:p>
@@ -576,7 +854,27 @@
           <w:sz w:val="24"/>
           <w:szCs w:val="24"/>
         </w:rPr>
-        <w:t xml:space="preserve"> More self teaching of certain requirements such as MYSQL and AWS/Docker implementation</w:t>
+        <w:t xml:space="preserve"> More </w:t>
+      </w:r>
+      <w:proofErr w:type="spellStart"/>
+      <w:r>
+        <w:rPr>
+          <w:rFonts w:ascii="Arial" w:hAnsi="Arial" w:cs="Arial"/>
+          <w:i/>
+          <w:sz w:val="24"/>
+          <w:szCs w:val="24"/>
+        </w:rPr>
+        <w:t>self teaching</w:t>
+      </w:r>
+      <w:proofErr w:type="spellEnd"/>
+      <w:r>
+        <w:rPr>
+          <w:rFonts w:ascii="Arial" w:hAnsi="Arial" w:cs="Arial"/>
+          <w:i/>
+          <w:sz w:val="24"/>
+          <w:szCs w:val="24"/>
+        </w:rPr>
+        <w:t xml:space="preserve"> of certain requirements such as MYSQL and AWS/Docker implementation</w:t>
       </w:r>
     </w:p>
     <w:p>
@@ -596,7 +894,6 @@
           <w:sz w:val="24"/>
           <w:szCs w:val="24"/>
         </w:rPr>
-        <w:lastRenderedPageBreak/>
         <w:t>- Better understanding of Unit Tests</w:t>
       </w:r>
     </w:p>
@@ -619,6 +916,77 @@
         </w:rPr>
         <w:t xml:space="preserve">- Cross-functional team or each learns to be full stack </w:t>
       </w:r>
+    </w:p>
+    <w:p>
+      <w:pPr>
+        <w:ind w:left="720"/>
+        <w:rPr>
+          <w:rFonts w:ascii="Arial" w:hAnsi="Arial" w:cs="Arial"/>
+          <w:i/>
+          <w:sz w:val="24"/>
+          <w:szCs w:val="24"/>
+        </w:rPr>
+      </w:pPr>
+      <w:r>
+        <w:rPr>
+          <w:rFonts w:ascii="Arial" w:hAnsi="Arial" w:cs="Arial"/>
+          <w:i/>
+          <w:sz w:val="24"/>
+          <w:szCs w:val="24"/>
+        </w:rPr>
+        <w:t>- Keep learning React/Redux, </w:t>
+      </w:r>
+      <w:proofErr w:type="spellStart"/>
+      <w:r>
+        <w:rPr>
+          <w:rFonts w:ascii="Arial" w:hAnsi="Arial" w:cs="Arial"/>
+          <w:i/>
+          <w:sz w:val="24"/>
+          <w:szCs w:val="24"/>
+        </w:rPr>
+        <w:t>SpringBoot</w:t>
+      </w:r>
+      <w:proofErr w:type="spellEnd"/>
+      <w:r>
+        <w:rPr>
+          <w:rFonts w:ascii="Arial" w:hAnsi="Arial" w:cs="Arial"/>
+          <w:i/>
+          <w:sz w:val="24"/>
+          <w:szCs w:val="24"/>
+        </w:rPr>
+        <w:t> </w:t>
+      </w:r>
+    </w:p>
+    <w:p>
+      <w:pPr>
+        <w:ind w:left="720"/>
+        <w:rPr>
+          <w:rFonts w:ascii="Arial" w:hAnsi="Arial" w:cs="Arial"/>
+          <w:i/>
+          <w:sz w:val="24"/>
+          <w:szCs w:val="24"/>
+        </w:rPr>
+      </w:pPr>
+      <w:r>
+        <w:rPr>
+          <w:rFonts w:ascii="Arial" w:hAnsi="Arial" w:cs="Arial"/>
+          <w:i/>
+          <w:sz w:val="24"/>
+          <w:szCs w:val="24"/>
+        </w:rPr>
+        <w:t>- Learn more about build / deployment tools (i.e., Docker, Circle CI, and AWS) </w:t>
+      </w:r>
+    </w:p>
+    <w:p>
+      <w:pPr>
+        <w:ind w:left="720"/>
+        <w:rPr>
+          <w:rFonts w:ascii="Arial" w:hAnsi="Arial" w:cs="Arial"/>
+          <w:i/>
+          <w:sz w:val="24"/>
+          <w:szCs w:val="24"/>
+        </w:rPr>
+      </w:pPr>
     </w:p>
     <w:sectPr>
       <w:pgSz w:w="12240" w:h="15840"/>
@@ -648,6 +1016,155 @@
     </w:lvl>
   </w:abstractNum>
   <w:abstractNum w:abstractNumId="1" w15:restartNumberingAfterBreak="0">
+    <w:nsid w:val="2B4352D4"/>
+    <w:multiLevelType w:val="multilevel"/>
+    <w:tmpl w:val="BBD423C4"/>
+    <w:lvl w:ilvl="0">
+      <w:start w:val="1"/>
+      <w:numFmt w:val="bullet"/>
+      <w:lvlText w:val=""/>
+      <w:lvlJc w:val="left"/>
+      <w:pPr>
+        <w:tabs>
+          <w:tab w:val="num" w:pos="720"/>
+        </w:tabs>
+        <w:ind w:left="720" w:hanging="360"/>
+      </w:pPr>
+      <w:rPr>
+        <w:rFonts w:ascii="Symbol" w:hAnsi="Symbol" w:hint="default"/>
+        <w:sz w:val="20"/>
+      </w:rPr>
+    </w:lvl>
+    <w:lvl w:ilvl="1" w:tentative="1">
+      <w:start w:val="1"/>
+      <w:numFmt w:val="bullet"/>
+      <w:lvlText w:val=""/>
+      <w:lvlJc w:val="left"/>
+      <w:pPr>
+        <w:tabs>
+          <w:tab w:val="num" w:pos="1440"/>
+        </w:tabs>
+        <w:ind w:left="1440" w:hanging="360"/>
+      </w:pPr>
+      <w:rPr>
+        <w:rFonts w:ascii="Symbol" w:hAnsi="Symbol" w:hint="default"/>
+        <w:sz w:val="20"/>
+      </w:rPr>
+    </w:lvl>
+    <w:lvl w:ilvl="2" w:tentative="1">
+      <w:start w:val="1"/>
+      <w:numFmt w:val="bullet"/>
+      <w:lvlText w:val=""/>
+      <w:lvlJc w:val="left"/>
+      <w:pPr>
+        <w:tabs>
+          <w:tab w:val="num" w:pos="2160"/>
+        </w:tabs>
+        <w:ind w:left="2160" w:hanging="360"/>
+      </w:pPr>
+      <w:rPr>
+        <w:rFonts w:ascii="Symbol" w:hAnsi="Symbol" w:hint="default"/>
+        <w:sz w:val="20"/>
+      </w:rPr>
+    </w:lvl>
+    <w:lvl w:ilvl="3" w:tentative="1">
+      <w:start w:val="1"/>
+      <w:numFmt w:val="bullet"/>
+      <w:lvlText w:val=""/>
+      <w:lvlJc w:val="left"/>
+      <w:pPr>
+        <w:tabs>
+          <w:tab w:val="num" w:pos="2880"/>
+        </w:tabs>
+        <w:ind w:left="2880" w:hanging="360"/>
+      </w:pPr>
+      <w:rPr>
+        <w:rFonts w:ascii="Symbol" w:hAnsi="Symbol" w:hint="default"/>
+        <w:sz w:val="20"/>
+      </w:rPr>
+    </w:lvl>
+    <w:lvl w:ilvl="4" w:tentative="1">
+      <w:start w:val="1"/>
+      <w:numFmt w:val="bullet"/>
+      <w:lvlText w:val=""/>
+      <w:lvlJc w:val="left"/>
+      <w:pPr>
+        <w:tabs>
+          <w:tab w:val="num" w:pos="3600"/>
+        </w:tabs>
+        <w:ind w:left="3600" w:hanging="360"/>
+      </w:pPr>
+      <w:rPr>
+        <w:rFonts w:ascii="Symbol" w:hAnsi="Symbol" w:hint="default"/>
+        <w:sz w:val="20"/>
+      </w:rPr>
+    </w:lvl>
+    <w:lvl w:ilvl="5" w:tentative="1">
+      <w:start w:val="1"/>
+      <w:numFmt w:val="bullet"/>
+      <w:lvlText w:val=""/>
+      <w:lvlJc w:val="left"/>
+      <w:pPr>
+        <w:tabs>
+          <w:tab w:val="num" w:pos="4320"/>
+        </w:tabs>
+        <w:ind w:left="4320" w:hanging="360"/>
+      </w:pPr>
+      <w:rPr>
+        <w:rFonts w:ascii="Symbol" w:hAnsi="Symbol" w:hint="default"/>
+        <w:sz w:val="20"/>
+      </w:rPr>
+    </w:lvl>
+    <w:lvl w:ilvl="6" w:tentative="1">
+      <w:start w:val="1"/>
+      <w:numFmt w:val="bullet"/>
+      <w:lvlText w:val=""/>
+      <w:lvlJc w:val="left"/>
+      <w:pPr>
+        <w:tabs>
+          <w:tab w:val="num" w:pos="5040"/>
+        </w:tabs>
+        <w:ind w:left="5040" w:hanging="360"/>
+      </w:pPr>
+      <w:rPr>
+        <w:rFonts w:ascii="Symbol" w:hAnsi="Symbol" w:hint="default"/>
+        <w:sz w:val="20"/>
+      </w:rPr>
+    </w:lvl>
+    <w:lvl w:ilvl="7" w:tentative="1">
+      <w:start w:val="1"/>
+      <w:numFmt w:val="bullet"/>
+      <w:lvlText w:val=""/>
+      <w:lvlJc w:val="left"/>
+      <w:pPr>
+        <w:tabs>
+          <w:tab w:val="num" w:pos="5760"/>
+        </w:tabs>
+        <w:ind w:left="5760" w:hanging="360"/>
+      </w:pPr>
+      <w:rPr>
+        <w:rFonts w:ascii="Symbol" w:hAnsi="Symbol" w:hint="default"/>
+        <w:sz w:val="20"/>
+      </w:rPr>
+    </w:lvl>
+    <w:lvl w:ilvl="8" w:tentative="1">
+      <w:start w:val="1"/>
+      <w:numFmt w:val="bullet"/>
+      <w:lvlText w:val=""/>
+      <w:lvlJc w:val="left"/>
+      <w:pPr>
+        <w:tabs>
+          <w:tab w:val="num" w:pos="6480"/>
+        </w:tabs>
+        <w:ind w:left="6480" w:hanging="360"/>
+      </w:pPr>
+      <w:rPr>
+        <w:rFonts w:ascii="Symbol" w:hAnsi="Symbol" w:hint="default"/>
+        <w:sz w:val="20"/>
+      </w:rPr>
+    </w:lvl>
+  </w:abstractNum>
+  <w:abstractNum w:abstractNumId="2" w15:restartNumberingAfterBreak="0">
     <w:nsid w:val="6226111C"/>
     <w:multiLevelType w:val="singleLevel"/>
     <w:tmpl w:val="61F8C5D6"/>
@@ -662,7 +1179,7 @@
       </w:pPr>
     </w:lvl>
   </w:abstractNum>
-  <w:abstractNum w:abstractNumId="2" w15:restartNumberingAfterBreak="0">
+  <w:abstractNum w:abstractNumId="3" w15:restartNumberingAfterBreak="0">
     <w:nsid w:val="7F164F37"/>
     <w:multiLevelType w:val="hybridMultilevel"/>
     <w:tmpl w:val="5A5E2028"/>
@@ -752,13 +1269,16 @@
     </w:lvl>
   </w:abstractNum>
   <w:num w:numId="1">
-    <w:abstractNumId w:val="2"/>
+    <w:abstractNumId w:val="3"/>
   </w:num>
   <w:num w:numId="2">
-    <w:abstractNumId w:val="1"/>
+    <w:abstractNumId w:val="2"/>
   </w:num>
   <w:num w:numId="3">
     <w:abstractNumId w:val="0"/>
+  </w:num>
+  <w:num w:numId="4">
+    <w:abstractNumId w:val="1"/>
   </w:num>
 </w:numbering>
 </file>
@@ -1257,6 +1777,30 @@
       <w:sz w:val="8"/>
     </w:rPr>
   </w:style>
+  <w:style w:type="paragraph" w:customStyle="1" w:styleId="paragraph">
+    <w:name w:val="paragraph"/>
+    <w:basedOn w:val="Normal"/>
+    <w:rsid w:val="00836ED4"/>
+    <w:pPr>
+      <w:spacing w:before="100" w:beforeAutospacing="1" w:after="100" w:afterAutospacing="1" w:line="240" w:lineRule="auto"/>
+    </w:pPr>
+    <w:rPr>
+      <w:rFonts w:ascii="Times New Roman" w:eastAsia="Times New Roman" w:hAnsi="Times New Roman" w:cs="Times New Roman"/>
+      <w:sz w:val="24"/>
+      <w:szCs w:val="24"/>
+      <w:lang w:eastAsia="en-AU"/>
+    </w:rPr>
+  </w:style>
+  <w:style w:type="character" w:customStyle="1" w:styleId="normaltextrun">
+    <w:name w:val="normaltextrun"/>
+    <w:basedOn w:val="DefaultParagraphFont"/>
+    <w:rsid w:val="00836ED4"/>
+  </w:style>
+  <w:style w:type="character" w:customStyle="1" w:styleId="eop">
+    <w:name w:val="eop"/>
+    <w:basedOn w:val="DefaultParagraphFont"/>
+    <w:rsid w:val="00836ED4"/>
+  </w:style>
 </w:styles>
 </file>
 

</xml_diff>